<commit_message>
Update to exclude lineEnd verification
</commit_message>
<xml_diff>
--- a/JavaScript Coding Guidelines.docx
+++ b/JavaScript Coding Guidelines.docx
@@ -405,8 +405,8 @@
           <w:color w:val="006600"/>
         </w:rPr>
       </w:pPr>
-      <w:bookmarkStart w:id="1" w:name="OLE_LINK2"/>
-      <w:bookmarkStart w:id="2" w:name="OLE_LINK1"/>
+      <w:bookmarkStart w:id="1" w:name="OLE_LINK1"/>
+      <w:bookmarkStart w:id="2" w:name="OLE_LINK2"/>
       <w:bookmarkEnd w:id="1"/>
       <w:bookmarkEnd w:id="2"/>
       <w:r>
@@ -15195,7 +15195,9 @@
         </w:rPr>
       </w:pPr>
       <w:r>
-        <w:rPr/>
+        <w:rPr>
+          <w:color w:val="006600"/>
+        </w:rPr>
       </w:r>
     </w:p>
     <w:p>
@@ -15938,7 +15940,9 @@
         </w:rPr>
       </w:pPr>
       <w:r>
-        <w:rPr/>
+        <w:rPr>
+          <w:color w:val="006600"/>
+        </w:rPr>
       </w:r>
     </w:p>
     <w:p>
@@ -16581,7 +16585,9 @@
         </w:rPr>
       </w:pPr>
       <w:r>
-        <w:rPr/>
+        <w:rPr>
+          <w:color w:val="006600"/>
+        </w:rPr>
       </w:r>
     </w:p>
     <w:p>
@@ -16949,7 +16955,9 @@
         </w:rPr>
       </w:pPr>
       <w:r>
-        <w:rPr/>
+        <w:rPr>
+          <w:color w:val="006600"/>
+        </w:rPr>
       </w:r>
     </w:p>
     <w:p>
@@ -18931,7 +18939,45 @@
         <w:rPr>
           <w:color w:val="006600"/>
         </w:rPr>
-        <w:t>"safeContextKeyword": "_this",</w:t>
+        <w:t xml:space="preserve">"safeContextKeyword": </w:t>
+      </w:r>
+      <w:r>
+        <w:rPr>
+          <w:color w:val="006600"/>
+        </w:rPr>
+        <w:t>[</w:t>
+      </w:r>
+      <w:r>
+        <w:rPr>
+          <w:color w:val="006600"/>
+        </w:rPr>
+        <w:t>"_this</w:t>
+      </w:r>
+      <w:bookmarkStart w:id="4" w:name="__DdeLink__2827_111691742"/>
+      <w:r>
+        <w:rPr>
+          <w:color w:val="006600"/>
+        </w:rPr>
+        <w:t>"</w:t>
+      </w:r>
+      <w:bookmarkEnd w:id="4"/>
+      <w:r>
+        <w:rPr>
+          <w:color w:val="006600"/>
+        </w:rPr>
+        <w:t>, "</w:t>
+      </w:r>
+      <w:r>
+        <w:rPr>
+          <w:color w:val="006600"/>
+        </w:rPr>
+        <w:t>vm"]</w:t>
+      </w:r>
+      <w:r>
+        <w:rPr>
+          <w:color w:val="006600"/>
+        </w:rPr>
+        <w:t>,</w:t>
       </w:r>
     </w:p>
     <w:p>
@@ -19044,7 +19090,9 @@
           <w:right w:val="single" w:sz="6" w:space="9" w:color="F0FFF0"/>
         </w:pBdr>
         <w:shd w:val="clear" w:color="auto" w:fill="F8FFF8"/>
-        <w:rPr/>
+        <w:rPr>
+          <w:color w:val="006600"/>
+        </w:rPr>
       </w:pPr>
       <w:r>
         <w:rPr>
@@ -19057,31 +19105,6 @@
           <w:color w:val="006600"/>
         </w:rPr>
         <w:t>},</w:t>
-      </w:r>
-    </w:p>
-    <w:p>
-      <w:pPr>
-        <w:pStyle w:val="HTMLPreformatted"/>
-        <w:pBdr>
-          <w:top w:val="single" w:sz="6" w:space="3" w:color="F0FFF0"/>
-          <w:left w:val="single" w:sz="36" w:space="9" w:color="F0FFF0"/>
-          <w:bottom w:val="single" w:sz="6" w:space="3" w:color="F0FFF0"/>
-          <w:right w:val="single" w:sz="6" w:space="9" w:color="F0FFF0"/>
-        </w:pBdr>
-        <w:shd w:val="clear" w:color="auto" w:fill="F8FFF8"/>
-        <w:rPr/>
-      </w:pPr>
-      <w:r>
-        <w:rPr>
-          <w:color w:val="006600"/>
-        </w:rPr>
-        <w:t xml:space="preserve">  </w:t>
-      </w:r>
-      <w:r>
-        <w:rPr>
-          <w:color w:val="006600"/>
-        </w:rPr>
-        <w:t>"validateLineBreaks": "CRLF",</w:t>
       </w:r>
     </w:p>
     <w:p>
@@ -21191,6 +21214,10 @@
     <w:p>
       <w:pPr>
         <w:pStyle w:val="Normal"/>
+        <w:widowControl/>
+        <w:bidi w:val="0"/>
+        <w:spacing w:lineRule="auto" w:line="259" w:before="0" w:after="160"/>
+        <w:jc w:val="left"/>
         <w:rPr/>
       </w:pPr>
       <w:r>
@@ -21216,7 +21243,6 @@
     <w:rPrDefault>
       <w:rPr>
         <w:rFonts w:ascii="Calibri" w:hAnsi="Calibri" w:eastAsia="Calibri" w:cs="" w:asciiTheme="minorHAnsi" w:cstheme="minorBidi" w:eastAsiaTheme="minorHAnsi" w:hAnsiTheme="minorHAnsi"/>
-        <w:sz w:val="22"/>
         <w:szCs w:val="22"/>
         <w:lang w:val="en-IN" w:eastAsia="en-US" w:bidi="ar-SA"/>
       </w:rPr>
@@ -21612,7 +21638,7 @@
     </w:pPr>
     <w:rPr>
       <w:rFonts w:ascii="Calibri" w:hAnsi="Calibri" w:eastAsia="Calibri" w:cs="" w:asciiTheme="minorHAnsi" w:cstheme="minorBidi" w:eastAsiaTheme="minorHAnsi" w:hAnsiTheme="minorHAnsi"/>
-      <w:color w:val="auto"/>
+      <w:color w:val="00000A"/>
       <w:sz w:val="22"/>
       <w:szCs w:val="22"/>
       <w:lang w:val="en-US" w:eastAsia="en-US" w:bidi="ar-SA"/>

</xml_diff>